<commit_message>
Day 3 - Part 2
</commit_message>
<xml_diff>
--- a/Day3/Notes.docx
+++ b/Day3/Notes.docx
@@ -329,15 +329,31 @@
         <w:t>n</w:t>
       </w:r>
       <w:r>
-        <w:t xml:space="preserve"> Accounts manager, I should be able to check GST paid/received, so that GoI rules are met with.</w:t>
-      </w:r>
-    </w:p>
-    <w:p>
-      <w:pPr>
-        <w:spacing w:after="0" w:line="240" w:lineRule="auto"/>
-      </w:pPr>
-      <w:r>
-        <w:t>Test1: Given a laptop of Rs 1,00,000 with GST 18%; when the sale is made, then Rs 18,000 GST should be paid to GoI or credited for supplier.</w:t>
+        <w:t xml:space="preserve"> Accounts manager, I should be able to check GST paid/received, so that </w:t>
+      </w:r>
+      <w:proofErr w:type="spellStart"/>
+      <w:r>
+        <w:t>GoI</w:t>
+      </w:r>
+      <w:proofErr w:type="spellEnd"/>
+      <w:r>
+        <w:t xml:space="preserve"> rules are met with.</w:t>
+      </w:r>
+    </w:p>
+    <w:p>
+      <w:pPr>
+        <w:spacing w:after="0" w:line="240" w:lineRule="auto"/>
+      </w:pPr>
+      <w:r>
+        <w:t xml:space="preserve">Test1: Given a laptop of Rs 1,00,000 with GST 18%; when the sale is made, then Rs 18,000 GST should be paid to </w:t>
+      </w:r>
+      <w:proofErr w:type="spellStart"/>
+      <w:r>
+        <w:t>GoI</w:t>
+      </w:r>
+      <w:proofErr w:type="spellEnd"/>
+      <w:r>
+        <w:t xml:space="preserve"> or credited for supplier.</w:t>
       </w:r>
     </w:p>
     <w:p>
@@ -616,7 +632,21 @@
         <w:rPr>
           <w:rStyle w:val="ui-provider"/>
         </w:rPr>
-        <w:t>As a Admin, I should be able to view products purchased, so that I can generate sales report.</w:t>
+        <w:t xml:space="preserve">As </w:t>
+      </w:r>
+      <w:proofErr w:type="gramStart"/>
+      <w:r>
+        <w:rPr>
+          <w:rStyle w:val="ui-provider"/>
+        </w:rPr>
+        <w:t>a</w:t>
+      </w:r>
+      <w:proofErr w:type="gramEnd"/>
+      <w:r>
+        <w:rPr>
+          <w:rStyle w:val="ui-provider"/>
+        </w:rPr>
+        <w:t xml:space="preserve"> Admin, I should be able to view products purchased, so that I can generate sales report.</w:t>
       </w:r>
     </w:p>
     <w:p>
@@ -671,7 +701,14 @@
       </w:pPr>
       <w:r>
         <w:tab/>
-        <w:t>A  - 20% of their time on fixing. If their velocity is 100SPs, they will take 80SPs of US.</w:t>
+      </w:r>
+      <w:proofErr w:type="gramStart"/>
+      <w:r>
+        <w:t>A  -</w:t>
+      </w:r>
+      <w:proofErr w:type="gramEnd"/>
+      <w:r>
+        <w:t xml:space="preserve"> 20% of their time on fixing. If their velocity is 100SPs, they will take 80SPs of US.</w:t>
       </w:r>
     </w:p>
     <w:p>
@@ -702,7 +739,15 @@
         <w:spacing w:after="0" w:line="240" w:lineRule="auto"/>
       </w:pPr>
       <w:r>
-        <w:t xml:space="preserve">Military: When you are in hostile territory and being approached, Then don’t shoot that person. </w:t>
+        <w:t xml:space="preserve">Military: When you are in hostile territory and being approached, </w:t>
+      </w:r>
+      <w:proofErr w:type="gramStart"/>
+      <w:r>
+        <w:t>Then</w:t>
+      </w:r>
+      <w:proofErr w:type="gramEnd"/>
+      <w:r>
+        <w:t xml:space="preserve"> don’t shoot that person. </w:t>
       </w:r>
       <w:r>
         <w:t>Don’t allow the person to come near you.</w:t>
@@ -782,6 +827,9 @@
       <w:pPr>
         <w:spacing w:after="0" w:line="240" w:lineRule="auto"/>
       </w:pPr>
+      <w:r>
+        <w:t>A team has velocity of 100SPs. Occasionally, they will take 80SPs user stories; 20SPs are slack.</w:t>
+      </w:r>
     </w:p>
     <w:p>
       <w:pPr>

</xml_diff>